<commit_message>
Adding screenshots to pdf
</commit_message>
<xml_diff>
--- a/readme.docx
+++ b/readme.docx
@@ -5,13 +5,371 @@
     <w:p>
       <w:pPr>
         <w:rPr>
-          <w:rFonts w:hint="eastAsia"/>
-          <w:lang w:val="en-US"/>
-        </w:rPr>
-      </w:pPr>
-      <w:r>
-        <w:rPr>
-          <w:rFonts w:hint="eastAsia"/>
+          <w:lang w:val="en-US"/>
+        </w:rPr>
+      </w:pPr>
+      <w:r>
+        <w:rPr>
+          <w:b/>
+          <w:lang w:val="en-US"/>
+        </w:rPr>
+        <w:t xml:space="preserve">Working with </w:t>
+      </w:r>
+      <w:proofErr w:type="spellStart"/>
+      <w:r>
+        <w:rPr>
+          <w:b/>
+          <w:lang w:val="en-US"/>
+        </w:rPr>
+        <w:t>Nihongo</w:t>
+      </w:r>
+      <w:proofErr w:type="spellEnd"/>
+      <w:r>
+        <w:rPr>
+          <w:b/>
+          <w:lang w:val="en-US"/>
+        </w:rPr>
+        <w:t xml:space="preserve"> </w:t>
+      </w:r>
+      <w:proofErr w:type="spellStart"/>
+      <w:proofErr w:type="gramStart"/>
+      <w:r>
+        <w:rPr>
+          <w:b/>
+          <w:lang w:val="en-US"/>
+        </w:rPr>
+        <w:t>Dera</w:t>
+      </w:r>
+      <w:proofErr w:type="spellEnd"/>
+      <w:r>
+        <w:rPr>
+          <w:lang w:val="en-US"/>
+        </w:rPr>
+        <w:t> !</w:t>
+      </w:r>
+      <w:proofErr w:type="gramEnd"/>
+      <w:r>
+        <w:rPr>
+          <w:lang w:val="en-US"/>
+        </w:rPr>
+        <w:t xml:space="preserve"> First, select a </w:t>
+      </w:r>
+      <w:proofErr w:type="spellStart"/>
+      <w:proofErr w:type="gramStart"/>
+      <w:r>
+        <w:rPr>
+          <w:lang w:val="en-US"/>
+        </w:rPr>
+        <w:t>japanese</w:t>
+      </w:r>
+      <w:proofErr w:type="spellEnd"/>
+      <w:proofErr w:type="gramEnd"/>
+      <w:r>
+        <w:rPr>
+          <w:lang w:val="en-US"/>
+        </w:rPr>
+        <w:t xml:space="preserve"> text</w:t>
+      </w:r>
+    </w:p>
+    <w:p>
+      <w:pPr>
+        <w:rPr>
+          <w:lang w:val="en-US"/>
+        </w:rPr>
+      </w:pPr>
+    </w:p>
+    <w:p>
+      <w:pPr>
+        <w:rPr>
+          <w:lang w:val="en-US"/>
+        </w:rPr>
+      </w:pPr>
+      <w:r>
+        <w:rPr>
+          <w:lang w:val="en-US"/>
+        </w:rPr>
+        <w:t xml:space="preserve">Go to </w:t>
+      </w:r>
+      <w:hyperlink r:id="rId4" w:history="1">
+        <w:r>
+          <w:rPr>
+            <w:rStyle w:val="Lienhypertexte"/>
+            <w:lang w:val="en-US"/>
+          </w:rPr>
+          <w:t>https://nihongodera.com/tools/text-analyzer</w:t>
+        </w:r>
+      </w:hyperlink>
+    </w:p>
+    <w:p>
+      <w:pPr>
+        <w:rPr>
+          <w:lang w:val="en-US"/>
+        </w:rPr>
+      </w:pPr>
+    </w:p>
+    <w:p>
+      <w:pPr>
+        <w:rPr>
+          <w:lang w:val="en-US"/>
+        </w:rPr>
+      </w:pPr>
+      <w:r>
+        <w:rPr>
+          <w:lang w:val="en-US"/>
+        </w:rPr>
+        <w:t>Paste your text, and click Analyze,</w:t>
+      </w:r>
+    </w:p>
+    <w:p>
+      <w:pPr>
+        <w:rPr>
+          <w:lang w:val="en-US"/>
+        </w:rPr>
+      </w:pPr>
+      <w:r>
+        <w:rPr>
+          <w:lang w:val="en-US"/>
+        </w:rPr>
+        <w:t>Include in results: Word only</w:t>
+      </w:r>
+    </w:p>
+    <w:p>
+      <w:pPr>
+        <w:rPr>
+          <w:lang w:val="en-US"/>
+        </w:rPr>
+      </w:pPr>
+    </w:p>
+    <w:p>
+      <w:pPr>
+        <w:rPr>
+          <w:lang w:val="en-US"/>
+        </w:rPr>
+      </w:pPr>
+      <w:r>
+        <w:rPr>
+          <w:noProof/>
+        </w:rPr>
+        <w:drawing>
+          <wp:inline distT="0" distB="0" distL="0" distR="0">
+            <wp:extent cx="5760720" cy="2969083"/>
+            <wp:effectExtent l="19050" t="0" r="0" b="0"/>
+            <wp:docPr id="2" name="Image 1"/>
+            <wp:cNvGraphicFramePr>
+              <a:graphicFrameLocks xmlns:a="http://schemas.openxmlformats.org/drawingml/2006/main" noChangeAspect="1"/>
+            </wp:cNvGraphicFramePr>
+            <a:graphic xmlns:a="http://schemas.openxmlformats.org/drawingml/2006/main">
+              <a:graphicData uri="http://schemas.openxmlformats.org/drawingml/2006/picture">
+                <pic:pic xmlns:pic="http://schemas.openxmlformats.org/drawingml/2006/picture">
+                  <pic:nvPicPr>
+                    <pic:cNvPr id="0" name="Picture 1"/>
+                    <pic:cNvPicPr>
+                      <a:picLocks noChangeAspect="1" noChangeArrowheads="1"/>
+                    </pic:cNvPicPr>
+                  </pic:nvPicPr>
+                  <pic:blipFill>
+                    <a:blip r:embed="rId5" cstate="print"/>
+                    <a:srcRect/>
+                    <a:stretch>
+                      <a:fillRect/>
+                    </a:stretch>
+                  </pic:blipFill>
+                  <pic:spPr bwMode="auto">
+                    <a:xfrm>
+                      <a:off x="0" y="0"/>
+                      <a:ext cx="5760720" cy="2969083"/>
+                    </a:xfrm>
+                    <a:prstGeom prst="rect">
+                      <a:avLst/>
+                    </a:prstGeom>
+                    <a:noFill/>
+                    <a:ln w="9525">
+                      <a:noFill/>
+                      <a:miter lim="800000"/>
+                      <a:headEnd/>
+                      <a:tailEnd/>
+                    </a:ln>
+                  </pic:spPr>
+                </pic:pic>
+              </a:graphicData>
+            </a:graphic>
+          </wp:inline>
+        </w:drawing>
+      </w:r>
+    </w:p>
+    <w:p>
+      <w:pPr>
+        <w:rPr>
+          <w:lang w:val="en-US"/>
+        </w:rPr>
+      </w:pPr>
+    </w:p>
+    <w:p>
+      <w:pPr>
+        <w:rPr>
+          <w:lang w:val="en-US"/>
+        </w:rPr>
+      </w:pPr>
+      <w:r>
+        <w:rPr>
+          <w:lang w:val="en-US"/>
+        </w:rPr>
+        <w:t>Then Scroll down the Analyzer Results and copy only what’s below the “Words” section</w:t>
+      </w:r>
+    </w:p>
+    <w:p>
+      <w:pPr>
+        <w:rPr>
+          <w:lang w:val="en-US"/>
+        </w:rPr>
+      </w:pPr>
+    </w:p>
+    <w:p>
+      <w:pPr>
+        <w:rPr>
+          <w:lang w:val="en-US"/>
+        </w:rPr>
+      </w:pPr>
+      <w:r>
+        <w:rPr>
+          <w:noProof/>
+        </w:rPr>
+        <w:drawing>
+          <wp:inline distT="0" distB="0" distL="0" distR="0">
+            <wp:extent cx="5760720" cy="2889260"/>
+            <wp:effectExtent l="19050" t="0" r="0" b="0"/>
+            <wp:docPr id="3" name="Image 4"/>
+            <wp:cNvGraphicFramePr>
+              <a:graphicFrameLocks xmlns:a="http://schemas.openxmlformats.org/drawingml/2006/main" noChangeAspect="1"/>
+            </wp:cNvGraphicFramePr>
+            <a:graphic xmlns:a="http://schemas.openxmlformats.org/drawingml/2006/main">
+              <a:graphicData uri="http://schemas.openxmlformats.org/drawingml/2006/picture">
+                <pic:pic xmlns:pic="http://schemas.openxmlformats.org/drawingml/2006/picture">
+                  <pic:nvPicPr>
+                    <pic:cNvPr id="0" name="Picture 4"/>
+                    <pic:cNvPicPr>
+                      <a:picLocks noChangeAspect="1" noChangeArrowheads="1"/>
+                    </pic:cNvPicPr>
+                  </pic:nvPicPr>
+                  <pic:blipFill>
+                    <a:blip r:embed="rId6" cstate="print"/>
+                    <a:srcRect/>
+                    <a:stretch>
+                      <a:fillRect/>
+                    </a:stretch>
+                  </pic:blipFill>
+                  <pic:spPr bwMode="auto">
+                    <a:xfrm>
+                      <a:off x="0" y="0"/>
+                      <a:ext cx="5760720" cy="2889260"/>
+                    </a:xfrm>
+                    <a:prstGeom prst="rect">
+                      <a:avLst/>
+                    </a:prstGeom>
+                    <a:noFill/>
+                    <a:ln w="9525">
+                      <a:noFill/>
+                      <a:miter lim="800000"/>
+                      <a:headEnd/>
+                      <a:tailEnd/>
+                    </a:ln>
+                  </pic:spPr>
+                </pic:pic>
+              </a:graphicData>
+            </a:graphic>
+          </wp:inline>
+        </w:drawing>
+      </w:r>
+    </w:p>
+    <w:p>
+      <w:pPr>
+        <w:rPr>
+          <w:lang w:val="en-US"/>
+        </w:rPr>
+      </w:pPr>
+    </w:p>
+    <w:p>
+      <w:pPr>
+        <w:rPr>
+          <w:lang w:val="en-US"/>
+        </w:rPr>
+      </w:pPr>
+      <w:r>
+        <w:rPr>
+          <w:lang w:val="en-US"/>
+        </w:rPr>
+        <w:t>Then go to the Excel worksheet provided and press “Ctrl-W”! Ready!</w:t>
+      </w:r>
+    </w:p>
+    <w:p>
+      <w:pPr>
+        <w:rPr>
+          <w:lang w:val="en-US"/>
+        </w:rPr>
+      </w:pPr>
+    </w:p>
+    <w:p>
+      <w:pPr>
+        <w:rPr>
+          <w:lang w:val="en-US"/>
+        </w:rPr>
+      </w:pPr>
+      <w:r>
+        <w:rPr>
+          <w:lang w:val="en-US"/>
+        </w:rPr>
+        <w:t>If you see a word you already know, press Ctrl-E on that word, and the word will go from the “Words” sheet to the “Known” sheet.</w:t>
+      </w:r>
+    </w:p>
+    <w:p>
+      <w:pPr>
+        <w:rPr>
+          <w:lang w:val="en-US"/>
+        </w:rPr>
+      </w:pPr>
+      <w:r>
+        <w:rPr>
+          <w:lang w:val="en-US"/>
+        </w:rPr>
+        <w:br w:type="page"/>
+      </w:r>
+    </w:p>
+    <w:p>
+      <w:pPr>
+        <w:rPr>
+          <w:b/>
+          <w:lang w:val="en-US"/>
+        </w:rPr>
+      </w:pPr>
+      <w:r>
+        <w:rPr>
+          <w:b/>
+          <w:lang w:val="en-US"/>
+        </w:rPr>
+        <w:lastRenderedPageBreak/>
+        <w:t>Excel sheets</w:t>
+      </w:r>
+    </w:p>
+    <w:p>
+      <w:pPr>
+        <w:rPr>
+          <w:lang w:val="en-US"/>
+        </w:rPr>
+      </w:pPr>
+    </w:p>
+    <w:p>
+      <w:pPr>
+        <w:rPr>
+          <w:b/>
+          <w:u w:val="single"/>
+          <w:lang w:val="en-US"/>
+        </w:rPr>
+      </w:pPr>
+      <w:r>
+        <w:rPr>
+          <w:rFonts w:hint="eastAsia"/>
+          <w:b/>
+          <w:u w:val="single"/>
           <w:lang w:val="en-US"/>
         </w:rPr>
         <w:t>Words sheet:</w:t>
@@ -20,7 +378,6 @@
     <w:p>
       <w:pPr>
         <w:rPr>
-          <w:rFonts w:hint="eastAsia"/>
           <w:lang w:val="en-US"/>
         </w:rPr>
       </w:pPr>
@@ -58,17 +415,11 @@
     <w:p>
       <w:pPr>
         <w:rPr>
-          <w:rFonts w:hint="eastAsia"/>
-          <w:lang w:val="en-US"/>
-        </w:rPr>
-      </w:pPr>
-    </w:p>
-    <w:p>
-      <w:pPr>
-        <w:rPr>
-          <w:rFonts w:hint="eastAsia"/>
-        </w:rPr>
-      </w:pPr>
+          <w:lang w:val="en-US"/>
+        </w:rPr>
+      </w:pPr>
+    </w:p>
+    <w:p>
       <w:r>
         <w:rPr>
           <w:noProof/>
@@ -91,7 +442,7 @@
                     </pic:cNvPicPr>
                   </pic:nvPicPr>
                   <pic:blipFill>
-                    <a:blip r:embed="rId4" cstate="print"/>
+                    <a:blip r:embed="rId7" cstate="print"/>
                     <a:srcRect/>
                     <a:stretch>
                       <a:fillRect/>
@@ -120,23 +471,20 @@
         </w:drawing>
       </w:r>
     </w:p>
-    <w:p>
-      <w:pPr>
-        <w:rPr>
-          <w:rFonts w:hint="eastAsia"/>
-        </w:rPr>
-      </w:pPr>
-    </w:p>
-    <w:p>
-      <w:pPr>
-        <w:rPr>
-          <w:rFonts w:hint="eastAsia"/>
-          <w:lang w:val="en-US"/>
-        </w:rPr>
-      </w:pPr>
-      <w:r>
-        <w:rPr>
-          <w:rFonts w:hint="eastAsia"/>
+    <w:p/>
+    <w:p>
+      <w:pPr>
+        <w:rPr>
+          <w:b/>
+          <w:u w:val="single"/>
+          <w:lang w:val="en-US"/>
+        </w:rPr>
+      </w:pPr>
+      <w:r>
+        <w:rPr>
+          <w:rFonts w:hint="eastAsia"/>
+          <w:b/>
+          <w:u w:val="single"/>
           <w:lang w:val="en-US"/>
         </w:rPr>
         <w:t xml:space="preserve">Known: Sheet </w:t>
@@ -145,7 +493,6 @@
     <w:p>
       <w:pPr>
         <w:rPr>
-          <w:rFonts w:hint="eastAsia"/>
           <w:lang w:val="en-US"/>
         </w:rPr>
       </w:pPr>
@@ -186,15 +533,13 @@
     <w:p>
       <w:pPr>
         <w:rPr>
-          <w:rFonts w:hint="eastAsia"/>
-          <w:lang w:val="en-US"/>
-        </w:rPr>
-      </w:pPr>
-    </w:p>
-    <w:p>
-      <w:pPr>
-        <w:rPr>
-          <w:rFonts w:hint="eastAsia"/>
+          <w:lang w:val="en-US"/>
+        </w:rPr>
+      </w:pPr>
+    </w:p>
+    <w:p>
+      <w:pPr>
+        <w:rPr>
           <w:lang w:val="en-US"/>
         </w:rPr>
       </w:pPr>
@@ -221,7 +566,7 @@
                     </pic:cNvPicPr>
                   </pic:nvPicPr>
                   <pic:blipFill>
-                    <a:blip r:embed="rId5" cstate="print"/>
+                    <a:blip r:embed="rId8" cstate="print"/>
                     <a:srcRect/>
                     <a:stretch>
                       <a:fillRect/>
@@ -253,21 +598,21 @@
     <w:p>
       <w:pPr>
         <w:rPr>
-          <w:rFonts w:hint="eastAsia"/>
-          <w:lang w:val="en-US"/>
-        </w:rPr>
-      </w:pPr>
-    </w:p>
-    <w:p>
-      <w:pPr>
-        <w:rPr>
-          <w:rFonts w:hint="eastAsia"/>
-          <w:lang w:val="en-US"/>
-        </w:rPr>
-      </w:pPr>
-      <w:r>
-        <w:rPr>
-          <w:rFonts w:hint="eastAsia"/>
+          <w:lang w:val="en-US"/>
+        </w:rPr>
+      </w:pPr>
+    </w:p>
+    <w:p>
+      <w:pPr>
+        <w:rPr>
+          <w:b/>
+          <w:lang w:val="en-US"/>
+        </w:rPr>
+      </w:pPr>
+      <w:r>
+        <w:rPr>
+          <w:rFonts w:hint="eastAsia"/>
+          <w:b/>
           <w:noProof/>
         </w:rPr>
         <w:drawing>
@@ -296,7 +641,7 @@
                     </pic:cNvPicPr>
                   </pic:nvPicPr>
                   <pic:blipFill>
-                    <a:blip r:embed="rId6" cstate="print"/>
+                    <a:blip r:embed="rId9" cstate="print"/>
                     <a:srcRect b="46047"/>
                     <a:stretch>
                       <a:fillRect/>
@@ -327,6 +672,7 @@
       <w:r>
         <w:rPr>
           <w:rFonts w:hint="eastAsia"/>
+          <w:b/>
           <w:lang w:val="en-US"/>
         </w:rPr>
         <w:t>Frequency</w:t>
@@ -335,7 +681,6 @@
     <w:p>
       <w:pPr>
         <w:rPr>
-          <w:rFonts w:hint="eastAsia"/>
           <w:lang w:val="en-US"/>
         </w:rPr>
       </w:pPr>
@@ -350,7 +695,6 @@
     <w:p>
       <w:pPr>
         <w:rPr>
-          <w:rFonts w:hint="eastAsia"/>
           <w:lang w:val="en-US"/>
         </w:rPr>
       </w:pPr>
@@ -555,7 +899,6 @@
   <w:style w:type="character" w:default="1" w:styleId="Policepardfaut">
     <w:name w:val="Default Paragraph Font"/>
     <w:uiPriority w:val="1"/>
-    <w:semiHidden/>
     <w:unhideWhenUsed/>
   </w:style>
   <w:style w:type="table" w:default="1" w:styleId="TableauNormal">
@@ -605,6 +948,17 @@
       <w:rFonts w:ascii="Tahoma" w:hAnsi="Tahoma" w:cs="Tahoma"/>
       <w:sz w:val="16"/>
       <w:szCs w:val="16"/>
+    </w:rPr>
+  </w:style>
+  <w:style w:type="character" w:styleId="Lienhypertexte">
+    <w:name w:val="Hyperlink"/>
+    <w:basedOn w:val="Policepardfaut"/>
+    <w:uiPriority w:val="99"/>
+    <w:unhideWhenUsed/>
+    <w:rsid w:val="002A6159"/>
+    <w:rPr>
+      <w:color w:val="0000FF" w:themeColor="hyperlink"/>
+      <w:u w:val="single"/>
     </w:rPr>
   </w:style>
 </w:styles>

</xml_diff>